<commit_message>
re-naming folders from local drive
</commit_message>
<xml_diff>
--- a/reports/week 2 -december report.docx
+++ b/reports/week 2 -december report.docx
@@ -1,6 +1,6 @@
 
 <file path=word/document.xml><?xml version="1.0" encoding="utf-8"?>
-<w:document xmlns:wpc="http://schemas.microsoft.com/office/word/2010/wordprocessingCanvas" xmlns:cx="http://schemas.microsoft.com/office/drawing/2014/chartex" xmlns:cx1="http://schemas.microsoft.com/office/drawing/2015/9/8/chartex" xmlns:cx2="http://schemas.microsoft.com/office/drawing/2015/10/21/chartex" xmlns:cx3="http://schemas.microsoft.com/office/drawing/2016/5/9/chartex" xmlns:cx4="http://schemas.microsoft.com/office/drawing/2016/5/10/chartex" xmlns:cx5="http://schemas.microsoft.com/office/drawing/2016/5/11/chartex" xmlns:cx6="http://schemas.microsoft.com/office/drawing/2016/5/12/chartex" xmlns:cx7="http://schemas.microsoft.com/office/drawing/2016/5/13/chartex" xmlns:cx8="http://schemas.microsoft.com/office/drawing/2016/5/14/chartex" xmlns:mc="http://schemas.openxmlformats.org/markup-compatibility/2006" xmlns:aink="http://schemas.microsoft.com/office/drawing/2016/ink" xmlns:am3d="http://schemas.microsoft.com/office/drawing/2017/model3d" xmlns:o="urn:schemas-microsoft-com:office:office" xmlns:oel="http://schemas.microsoft.com/office/2019/extlst" xmlns:r="http://schemas.openxmlformats.org/officeDocument/2006/relationships" xmlns:m="http://schemas.openxmlformats.org/officeDocument/2006/math" xmlns:v="urn:schemas-microsoft-com:vml" xmlns:wp14="http://schemas.microsoft.com/office/word/2010/wordprocessingDrawing" xmlns:wp="http://schemas.openxmlformats.org/drawingml/2006/wordprocessingDrawing" xmlns:w10="urn:schemas-microsoft-com:office:word" xmlns:w="http://schemas.openxmlformats.org/wordprocessingml/2006/main" xmlns:w14="http://schemas.microsoft.com/office/word/2010/wordml" xmlns:w15="http://schemas.microsoft.com/office/word/2012/wordml" xmlns:w16cex="http://schemas.microsoft.com/office/word/2018/wordml/cex" xmlns:w16cid="http://schemas.microsoft.com/office/word/2016/wordml/cid" xmlns:w16="http://schemas.microsoft.com/office/word/2018/wordml" xmlns:w16du="http://schemas.microsoft.com/office/word/2023/wordml/word16du" xmlns:w16sdtdh="http://schemas.microsoft.com/office/word/2020/wordml/sdtdatahash" xmlns:w16sdtfl="http://schemas.microsoft.com/office/word/2024/wordml/sdtformatlock" xmlns:w16se="http://schemas.microsoft.com/office/word/2015/wordml/symex" xmlns:wpg="http://schemas.microsoft.com/office/word/2010/wordprocessingGroup" xmlns:wpi="http://schemas.microsoft.com/office/word/2010/wordprocessingInk" xmlns:wne="http://schemas.microsoft.com/office/word/2006/wordml" xmlns:wps="http://schemas.microsoft.com/office/word/2010/wordprocessingShape" mc:Ignorable="w14 w15 w16se w16cid w16 w16cex w16sdtdh w16sdtfl w16du wp14">
+<w:document xmlns:wpc="http://schemas.microsoft.com/office/word/2010/wordprocessingCanvas" xmlns:mc="http://schemas.openxmlformats.org/markup-compatibility/2006" xmlns:o="urn:schemas-microsoft-com:office:office" xmlns:r="http://schemas.openxmlformats.org/officeDocument/2006/relationships" xmlns:m="http://schemas.openxmlformats.org/officeDocument/2006/math" xmlns:v="urn:schemas-microsoft-com:vml" xmlns:wp14="http://schemas.microsoft.com/office/word/2010/wordprocessingDrawing" xmlns:wp="http://schemas.openxmlformats.org/drawingml/2006/wordprocessingDrawing" xmlns:w10="urn:schemas-microsoft-com:office:word" xmlns:w="http://schemas.openxmlformats.org/wordprocessingml/2006/main" xmlns:w14="http://schemas.microsoft.com/office/word/2010/wordml" xmlns:w15="http://schemas.microsoft.com/office/word/2012/wordml" xmlns:wpg="http://schemas.microsoft.com/office/word/2010/wordprocessingGroup" xmlns:wpi="http://schemas.microsoft.com/office/word/2010/wordprocessingInk" xmlns:wne="http://schemas.microsoft.com/office/word/2006/wordml" xmlns:wps="http://schemas.microsoft.com/office/word/2010/wordprocessingShape" mc:Ignorable="w14 w15 wp14">
   <w:body>
     <w:p>
       <w:r>
@@ -33,8 +33,10 @@
         <w:t>Prepared By:</w:t>
       </w:r>
       <w:r>
-        <w:t xml:space="preserve"> Hoff Meyers</w:t>
-      </w:r>
+        <w:t xml:space="preserve"> Tobias Newman Muhanguzi</w:t>
+      </w:r>
+      <w:bookmarkStart w:id="0" w:name="_GoBack"/>
+      <w:bookmarkEnd w:id="0"/>
       <w:r>
         <w:br/>
       </w:r>
@@ -111,9 +113,11 @@
       <w:r>
         <w:t xml:space="preserve"> to </w:t>
       </w:r>
+      <w:proofErr w:type="spellStart"/>
       <w:r>
         <w:t>utilise</w:t>
       </w:r>
+      <w:proofErr w:type="spellEnd"/>
       <w:r>
         <w:t xml:space="preserve"> an external antenna for improved range.</w:t>
       </w:r>
@@ -235,8 +239,17 @@
           <w:b/>
           <w:bCs/>
         </w:rPr>
-        <w:t>reverse current protection</w:t>
-      </w:r>
+        <w:t xml:space="preserve">reverse current </w:t>
+      </w:r>
+      <w:proofErr w:type="gramStart"/>
+      <w:r>
+        <w:rPr>
+          <w:b/>
+          <w:bCs/>
+        </w:rPr>
+        <w:t>protection</w:t>
+      </w:r>
+      <w:proofErr w:type="gramEnd"/>
       <w:r>
         <w:t xml:space="preserve"> to prevent conflicts with external power sources.</w:t>
       </w:r>
@@ -248,9 +261,11 @@
           <w:numId w:val="1"/>
         </w:numPr>
       </w:pPr>
+      <w:proofErr w:type="spellStart"/>
       <w:r>
         <w:t>Standardised</w:t>
       </w:r>
+      <w:proofErr w:type="spellEnd"/>
       <w:r>
         <w:t xml:space="preserve"> connectors to the </w:t>
       </w:r>
@@ -313,7 +328,15 @@
         <w:t>UART Logic Circuit:</w:t>
       </w:r>
       <w:r>
-        <w:t xml:space="preserve"> Design a logic circuit to switch the FTDI UART connection between the Main MCU, GSM, and LoRa modules, allowing all to be programmed via the single USB-C port.</w:t>
+        <w:t xml:space="preserve"> Design a logic circuit to switch the FTDI UART connection between the Main MCU, GSM, and </w:t>
+      </w:r>
+      <w:proofErr w:type="spellStart"/>
+      <w:r>
+        <w:t>LoRa</w:t>
+      </w:r>
+      <w:proofErr w:type="spellEnd"/>
+      <w:r>
+        <w:t xml:space="preserve"> modules, allowing all to be programmed via the single USB-C port.</w:t>
       </w:r>
     </w:p>
     <w:p>
@@ -352,15 +375,19 @@
       <w:r>
         <w:t xml:space="preserve"> </w:t>
       </w:r>
+      <w:proofErr w:type="spellStart"/>
       <w:r>
         <w:t>Finalise</w:t>
       </w:r>
+      <w:proofErr w:type="spellEnd"/>
       <w:r>
         <w:t xml:space="preserve"> the PCB layout only after the prototype circuits have been proven correct to </w:t>
       </w:r>
+      <w:proofErr w:type="spellStart"/>
       <w:r>
         <w:t>minimise</w:t>
       </w:r>
+      <w:proofErr w:type="spellEnd"/>
       <w:r>
         <w:t xml:space="preserve"> fabrication errors.</w:t>
       </w:r>
@@ -446,7 +473,7 @@
 </file>
 
 <file path=word/numbering.xml><?xml version="1.0" encoding="utf-8"?>
-<w:numbering xmlns:wpc="http://schemas.microsoft.com/office/word/2010/wordprocessingCanvas" xmlns:cx="http://schemas.microsoft.com/office/drawing/2014/chartex" xmlns:cx1="http://schemas.microsoft.com/office/drawing/2015/9/8/chartex" xmlns:cx2="http://schemas.microsoft.com/office/drawing/2015/10/21/chartex" xmlns:cx3="http://schemas.microsoft.com/office/drawing/2016/5/9/chartex" xmlns:cx4="http://schemas.microsoft.com/office/drawing/2016/5/10/chartex" xmlns:cx5="http://schemas.microsoft.com/office/drawing/2016/5/11/chartex" xmlns:cx6="http://schemas.microsoft.com/office/drawing/2016/5/12/chartex" xmlns:cx7="http://schemas.microsoft.com/office/drawing/2016/5/13/chartex" xmlns:cx8="http://schemas.microsoft.com/office/drawing/2016/5/14/chartex" xmlns:mc="http://schemas.openxmlformats.org/markup-compatibility/2006" xmlns:aink="http://schemas.microsoft.com/office/drawing/2016/ink" xmlns:am3d="http://schemas.microsoft.com/office/drawing/2017/model3d" xmlns:o="urn:schemas-microsoft-com:office:office" xmlns:oel="http://schemas.microsoft.com/office/2019/extlst" xmlns:r="http://schemas.openxmlformats.org/officeDocument/2006/relationships" xmlns:m="http://schemas.openxmlformats.org/officeDocument/2006/math" xmlns:v="urn:schemas-microsoft-com:vml" xmlns:wp14="http://schemas.microsoft.com/office/word/2010/wordprocessingDrawing" xmlns:wp="http://schemas.openxmlformats.org/drawingml/2006/wordprocessingDrawing" xmlns:w10="urn:schemas-microsoft-com:office:word" xmlns:w="http://schemas.openxmlformats.org/wordprocessingml/2006/main" xmlns:w14="http://schemas.microsoft.com/office/word/2010/wordml" xmlns:w15="http://schemas.microsoft.com/office/word/2012/wordml" xmlns:w16cex="http://schemas.microsoft.com/office/word/2018/wordml/cex" xmlns:w16cid="http://schemas.microsoft.com/office/word/2016/wordml/cid" xmlns:w16="http://schemas.microsoft.com/office/word/2018/wordml" xmlns:w16du="http://schemas.microsoft.com/office/word/2023/wordml/word16du" xmlns:w16sdtdh="http://schemas.microsoft.com/office/word/2020/wordml/sdtdatahash" xmlns:w16sdtfl="http://schemas.microsoft.com/office/word/2024/wordml/sdtformatlock" xmlns:w16se="http://schemas.microsoft.com/office/word/2015/wordml/symex" xmlns:wpg="http://schemas.microsoft.com/office/word/2010/wordprocessingGroup" xmlns:wpi="http://schemas.microsoft.com/office/word/2010/wordprocessingInk" xmlns:wne="http://schemas.microsoft.com/office/word/2006/wordml" xmlns:wps="http://schemas.microsoft.com/office/word/2010/wordprocessingShape" mc:Ignorable="w14 w15 w16se w16cid w16 w16cex w16sdtdh w16sdtfl w16du wp14">
+<w:numbering xmlns:wpc="http://schemas.microsoft.com/office/word/2010/wordprocessingCanvas" xmlns:mc="http://schemas.openxmlformats.org/markup-compatibility/2006" xmlns:o="urn:schemas-microsoft-com:office:office" xmlns:r="http://schemas.openxmlformats.org/officeDocument/2006/relationships" xmlns:m="http://schemas.openxmlformats.org/officeDocument/2006/math" xmlns:v="urn:schemas-microsoft-com:vml" xmlns:wp14="http://schemas.microsoft.com/office/word/2010/wordprocessingDrawing" xmlns:wp="http://schemas.openxmlformats.org/drawingml/2006/wordprocessingDrawing" xmlns:w10="urn:schemas-microsoft-com:office:word" xmlns:w="http://schemas.openxmlformats.org/wordprocessingml/2006/main" xmlns:w14="http://schemas.microsoft.com/office/word/2010/wordml" xmlns:w15="http://schemas.microsoft.com/office/word/2012/wordml" xmlns:wpg="http://schemas.microsoft.com/office/word/2010/wordprocessingGroup" xmlns:wpi="http://schemas.microsoft.com/office/word/2010/wordprocessingInk" xmlns:wne="http://schemas.microsoft.com/office/word/2006/wordml" xmlns:wps="http://schemas.microsoft.com/office/word/2010/wordprocessingShape" mc:Ignorable="w14 w15 wp14">
   <w:abstractNum w:abstractNumId="0" w15:restartNumberingAfterBreak="0">
     <w:nsid w:val="265B180E"/>
     <w:multiLevelType w:val="multilevel"/>
@@ -894,20 +921,20 @@
       </w:rPr>
     </w:lvl>
   </w:abstractNum>
-  <w:num w:numId="1" w16cid:durableId="1946234231">
+  <w:num w:numId="1">
     <w:abstractNumId w:val="2"/>
   </w:num>
-  <w:num w:numId="2" w16cid:durableId="671949773">
+  <w:num w:numId="2">
     <w:abstractNumId w:val="1"/>
   </w:num>
-  <w:num w:numId="3" w16cid:durableId="37894626">
+  <w:num w:numId="3">
     <w:abstractNumId w:val="0"/>
   </w:num>
 </w:numbering>
 </file>
 
 <file path=word/styles.xml><?xml version="1.0" encoding="utf-8"?>
-<w:styles xmlns:mc="http://schemas.openxmlformats.org/markup-compatibility/2006" xmlns:r="http://schemas.openxmlformats.org/officeDocument/2006/relationships" xmlns:w="http://schemas.openxmlformats.org/wordprocessingml/2006/main" xmlns:w14="http://schemas.microsoft.com/office/word/2010/wordml" xmlns:w15="http://schemas.microsoft.com/office/word/2012/wordml" xmlns:w16cex="http://schemas.microsoft.com/office/word/2018/wordml/cex" xmlns:w16cid="http://schemas.microsoft.com/office/word/2016/wordml/cid" xmlns:w16="http://schemas.microsoft.com/office/word/2018/wordml" xmlns:w16du="http://schemas.microsoft.com/office/word/2023/wordml/word16du" xmlns:w16sdtdh="http://schemas.microsoft.com/office/word/2020/wordml/sdtdatahash" xmlns:w16sdtfl="http://schemas.microsoft.com/office/word/2024/wordml/sdtformatlock" xmlns:w16se="http://schemas.microsoft.com/office/word/2015/wordml/symex" mc:Ignorable="w14 w15 w16se w16cid w16 w16cex w16sdtdh w16sdtfl w16du">
+<w:styles xmlns:mc="http://schemas.openxmlformats.org/markup-compatibility/2006" xmlns:r="http://schemas.openxmlformats.org/officeDocument/2006/relationships" xmlns:w="http://schemas.openxmlformats.org/wordprocessingml/2006/main" xmlns:w14="http://schemas.microsoft.com/office/word/2010/wordml" xmlns:w15="http://schemas.microsoft.com/office/word/2012/wordml" mc:Ignorable="w14 w15">
   <w:docDefaults>
     <w:rPrDefault>
       <w:rPr>
@@ -925,7 +952,7 @@
       </w:pPr>
     </w:pPrDefault>
   </w:docDefaults>
-  <w:latentStyles w:defLockedState="0" w:defUIPriority="99" w:defSemiHidden="0" w:defUnhideWhenUsed="0" w:defQFormat="0" w:count="376">
+  <w:latentStyles w:defLockedState="0" w:defUIPriority="99" w:defSemiHidden="0" w:defUnhideWhenUsed="0" w:defQFormat="0" w:count="371">
     <w:lsdException w:name="Normal" w:uiPriority="0" w:qFormat="1"/>
     <w:lsdException w:name="heading 1" w:uiPriority="9" w:qFormat="1"/>
     <w:lsdException w:name="heading 2" w:semiHidden="1" w:uiPriority="9" w:unhideWhenUsed="1" w:qFormat="1"/>
@@ -1297,11 +1324,6 @@
     <w:lsdException w:name="List Table 5 Dark Accent 6" w:uiPriority="50"/>
     <w:lsdException w:name="List Table 6 Colorful Accent 6" w:uiPriority="51"/>
     <w:lsdException w:name="List Table 7 Colorful Accent 6" w:uiPriority="52"/>
-    <w:lsdException w:name="Mention" w:semiHidden="1" w:unhideWhenUsed="1"/>
-    <w:lsdException w:name="Smart Hyperlink" w:semiHidden="1" w:unhideWhenUsed="1"/>
-    <w:lsdException w:name="Hashtag" w:semiHidden="1" w:unhideWhenUsed="1"/>
-    <w:lsdException w:name="Unresolved Mention" w:semiHidden="1" w:unhideWhenUsed="1"/>
-    <w:lsdException w:name="Smart Link" w:semiHidden="1" w:unhideWhenUsed="1"/>
   </w:latentStyles>
   <w:style w:type="paragraph" w:default="1" w:styleId="Normal">
     <w:name w:val="Normal"/>
@@ -1509,6 +1531,7 @@
   <w:style w:type="character" w:default="1" w:styleId="DefaultParagraphFont">
     <w:name w:val="Default Paragraph Font"/>
     <w:uiPriority w:val="1"/>
+    <w:semiHidden/>
     <w:unhideWhenUsed/>
   </w:style>
   <w:style w:type="table" w:default="1" w:styleId="TableNormal">

</xml_diff>